<commit_message>
First three sections of report.
</commit_message>
<xml_diff>
--- a/cosc 374 report 2.docx
+++ b/cosc 374 report 2.docx
@@ -4,69 +4,73 @@
   <w:body>
     <w:p>
       <w:pPr>
-        <w:rPr>
-          <w:sz w:val="24"/>
-          <w:szCs w:val="24"/>
-        </w:rPr>
-      </w:pPr>
+        <w:spacing w:line="360" w:lineRule="auto"/>
+        <w:rPr>
+          <w:sz w:val="24"/>
+          <w:szCs w:val="24"/>
+        </w:rPr>
+      </w:pPr>
+      <w:r>
+        <w:rPr>
+          <w:sz w:val="24"/>
+          <w:szCs w:val="24"/>
+        </w:rPr>
+        <w:t>Anthony Fighter &amp; Johnathan Stiles</w:t>
+      </w:r>
+    </w:p>
+    <w:p>
+      <w:pPr>
+        <w:spacing w:line="360" w:lineRule="auto"/>
+        <w:rPr>
+          <w:sz w:val="24"/>
+          <w:szCs w:val="24"/>
+        </w:rPr>
+      </w:pPr>
+      <w:r>
+        <w:rPr>
+          <w:sz w:val="24"/>
+          <w:szCs w:val="24"/>
+        </w:rPr>
+        <w:t xml:space="preserve">COSC 374 / </w:t>
+      </w:r>
+      <w:proofErr w:type="gramStart"/>
+      <w:r>
+        <w:rPr>
+          <w:sz w:val="24"/>
+          <w:szCs w:val="24"/>
+        </w:rPr>
+        <w:t>Winter</w:t>
+      </w:r>
+      <w:proofErr w:type="gramEnd"/>
+      <w:r>
+        <w:rPr>
+          <w:sz w:val="24"/>
+          <w:szCs w:val="24"/>
+        </w:rPr>
+        <w:t xml:space="preserve"> 2016</w:t>
+      </w:r>
+    </w:p>
+    <w:p>
+      <w:pPr>
+        <w:spacing w:line="360" w:lineRule="auto"/>
+        <w:rPr>
+          <w:sz w:val="24"/>
+          <w:szCs w:val="24"/>
+        </w:rPr>
+      </w:pPr>
+      <w:r>
+        <w:rPr>
+          <w:sz w:val="24"/>
+          <w:szCs w:val="24"/>
+        </w:rPr>
+        <w:t>3/20/16</w:t>
+      </w:r>
       <w:bookmarkStart w:id="0" w:name="_GoBack"/>
       <w:bookmarkEnd w:id="0"/>
-      <w:r>
-        <w:rPr>
-          <w:sz w:val="24"/>
-          <w:szCs w:val="24"/>
-        </w:rPr>
-        <w:t>Anthony Fighter &amp; Johnathan Stiles</w:t>
-      </w:r>
-    </w:p>
-    <w:p>
-      <w:pPr>
-        <w:rPr>
-          <w:sz w:val="24"/>
-          <w:szCs w:val="24"/>
-        </w:rPr>
-      </w:pPr>
-      <w:r>
-        <w:rPr>
-          <w:sz w:val="24"/>
-          <w:szCs w:val="24"/>
-        </w:rPr>
-        <w:t xml:space="preserve">COSC 374 / </w:t>
-      </w:r>
-      <w:proofErr w:type="gramStart"/>
-      <w:r>
-        <w:rPr>
-          <w:sz w:val="24"/>
-          <w:szCs w:val="24"/>
-        </w:rPr>
-        <w:t>Winter</w:t>
-      </w:r>
-      <w:proofErr w:type="gramEnd"/>
-      <w:r>
-        <w:rPr>
-          <w:sz w:val="24"/>
-          <w:szCs w:val="24"/>
-        </w:rPr>
-        <w:t xml:space="preserve"> 2016</w:t>
-      </w:r>
-    </w:p>
-    <w:p>
-      <w:pPr>
-        <w:rPr>
-          <w:sz w:val="24"/>
-          <w:szCs w:val="24"/>
-        </w:rPr>
-      </w:pPr>
-      <w:r>
-        <w:rPr>
-          <w:sz w:val="24"/>
-          <w:szCs w:val="24"/>
-        </w:rPr>
-        <w:t>3/20/16</w:t>
-      </w:r>
-    </w:p>
-    <w:p>
-      <w:pPr>
+    </w:p>
+    <w:p>
+      <w:pPr>
+        <w:spacing w:line="360" w:lineRule="auto"/>
         <w:jc w:val="center"/>
         <w:rPr>
           <w:sz w:val="24"/>
@@ -78,98 +82,228 @@
           <w:sz w:val="24"/>
           <w:szCs w:val="24"/>
         </w:rPr>
-        <w:t>Title</w:t>
-      </w:r>
-    </w:p>
-    <w:p>
-      <w:pPr>
-        <w:rPr>
-          <w:sz w:val="24"/>
-          <w:szCs w:val="24"/>
-        </w:rPr>
-      </w:pPr>
-      <w:r>
-        <w:rPr>
-          <w:sz w:val="24"/>
-          <w:szCs w:val="24"/>
+        <w:t>Is Java’s Random Number Generator Statistically Random?</w:t>
+      </w:r>
+    </w:p>
+    <w:p>
+      <w:pPr>
+        <w:spacing w:line="360" w:lineRule="auto"/>
+        <w:jc w:val="center"/>
+        <w:rPr>
+          <w:sz w:val="24"/>
+          <w:szCs w:val="24"/>
+          <w:u w:val="single"/>
+        </w:rPr>
+      </w:pPr>
+      <w:r>
+        <w:rPr>
+          <w:sz w:val="24"/>
+          <w:szCs w:val="24"/>
+          <w:u w:val="single"/>
         </w:rPr>
         <w:t>Hypothesis</w:t>
       </w:r>
     </w:p>
     <w:p>
       <w:pPr>
-        <w:rPr>
-          <w:sz w:val="24"/>
-          <w:szCs w:val="24"/>
-        </w:rPr>
-      </w:pPr>
-      <w:r>
-        <w:rPr>
-          <w:sz w:val="24"/>
-          <w:szCs w:val="24"/>
+        <w:spacing w:line="360" w:lineRule="auto"/>
+        <w:rPr>
+          <w:sz w:val="24"/>
+          <w:szCs w:val="24"/>
+        </w:rPr>
+      </w:pPr>
+      <w:r>
+        <w:rPr>
+          <w:sz w:val="24"/>
+          <w:szCs w:val="24"/>
+        </w:rPr>
+        <w:tab/>
+        <w:t>Java’s random number generator is a pseudo random number generator.</w:t>
+      </w:r>
+      <w:r>
+        <w:rPr>
+          <w:sz w:val="24"/>
+          <w:szCs w:val="24"/>
+        </w:rPr>
+        <w:t xml:space="preserve"> Furthermore, Java’s random number generator is a linear congruential generator.</w:t>
+      </w:r>
+      <w:r>
+        <w:rPr>
+          <w:sz w:val="24"/>
+          <w:szCs w:val="24"/>
+        </w:rPr>
+        <w:t xml:space="preserve"> Since this is true, tests can be performed to determine whether the random number generator is statistically random.</w:t>
+      </w:r>
+      <w:r>
+        <w:rPr>
+          <w:sz w:val="24"/>
+          <w:szCs w:val="24"/>
+        </w:rPr>
+        <w:t xml:space="preserve"> We predict that Java’s random number generator is not statistically random.</w:t>
+      </w:r>
+    </w:p>
+    <w:p>
+      <w:pPr>
+        <w:spacing w:line="360" w:lineRule="auto"/>
+        <w:jc w:val="center"/>
+        <w:rPr>
+          <w:sz w:val="24"/>
+          <w:szCs w:val="24"/>
+          <w:u w:val="single"/>
+        </w:rPr>
+      </w:pPr>
+      <w:r>
+        <w:rPr>
+          <w:sz w:val="24"/>
+          <w:szCs w:val="24"/>
+          <w:u w:val="single"/>
         </w:rPr>
         <w:t>Experimental Description</w:t>
       </w:r>
     </w:p>
     <w:p>
       <w:pPr>
-        <w:rPr>
-          <w:sz w:val="24"/>
-          <w:szCs w:val="24"/>
-        </w:rPr>
-      </w:pPr>
-      <w:r>
-        <w:rPr>
-          <w:sz w:val="24"/>
-          <w:szCs w:val="24"/>
+        <w:spacing w:line="360" w:lineRule="auto"/>
+        <w:rPr>
+          <w:sz w:val="24"/>
+          <w:szCs w:val="24"/>
+        </w:rPr>
+      </w:pPr>
+      <w:r>
+        <w:rPr>
+          <w:sz w:val="24"/>
+          <w:szCs w:val="24"/>
+        </w:rPr>
+        <w:tab/>
+        <w:t>We wrote a program in Java which allowed us to quickly generate random numbers, and find the greatest common denominator of the two random numbers.</w:t>
+      </w:r>
+      <w:r>
+        <w:rPr>
+          <w:sz w:val="24"/>
+          <w:szCs w:val="24"/>
+        </w:rPr>
+        <w:t xml:space="preserve"> We also used a library to query random.org for true random numbers in order to compare the result with Java’s random numbers. Various seeds were tested in Java’s random number generator in order to determine whether the seed influenced the randomness of the algorithm.</w:t>
+      </w:r>
+    </w:p>
+    <w:p>
+      <w:pPr>
+        <w:spacing w:line="360" w:lineRule="auto"/>
+        <w:jc w:val="center"/>
+        <w:rPr>
+          <w:sz w:val="24"/>
+          <w:szCs w:val="24"/>
+          <w:u w:val="single"/>
+        </w:rPr>
+      </w:pPr>
+      <w:r>
+        <w:rPr>
+          <w:sz w:val="24"/>
+          <w:szCs w:val="24"/>
+          <w:u w:val="single"/>
         </w:rPr>
         <w:t>Methodology</w:t>
       </w:r>
     </w:p>
     <w:p>
       <w:pPr>
-        <w:rPr>
-          <w:sz w:val="24"/>
-          <w:szCs w:val="24"/>
-        </w:rPr>
-      </w:pPr>
-      <w:r>
-        <w:rPr>
-          <w:sz w:val="24"/>
-          <w:szCs w:val="24"/>
+        <w:spacing w:line="360" w:lineRule="auto"/>
+        <w:rPr>
+          <w:sz w:val="24"/>
+          <w:szCs w:val="24"/>
+        </w:rPr>
+      </w:pPr>
+      <w:r>
+        <w:rPr>
+          <w:sz w:val="24"/>
+          <w:szCs w:val="24"/>
+        </w:rPr>
+        <w:tab/>
+        <w:t>The data was analyzed using Microsoft Excel. We compared the number of trials taken with the number of pairs that were relatively prime with each other. This data was then transformed using Cesaro’s theorem to estimate pi. Both the set of Java data and the set of random.org data were analyzed using these methods.</w:t>
+      </w:r>
+    </w:p>
+    <w:p>
+      <w:pPr>
+        <w:spacing w:line="360" w:lineRule="auto"/>
+        <w:jc w:val="center"/>
+        <w:rPr>
+          <w:sz w:val="24"/>
+          <w:szCs w:val="24"/>
+          <w:u w:val="single"/>
+        </w:rPr>
+      </w:pPr>
+      <w:r>
+        <w:rPr>
+          <w:sz w:val="24"/>
+          <w:szCs w:val="24"/>
+          <w:u w:val="single"/>
         </w:rPr>
         <w:t>Results</w:t>
       </w:r>
     </w:p>
     <w:p>
       <w:pPr>
-        <w:rPr>
-          <w:sz w:val="24"/>
-          <w:szCs w:val="24"/>
-        </w:rPr>
-      </w:pPr>
-      <w:r>
-        <w:rPr>
-          <w:sz w:val="24"/>
-          <w:szCs w:val="24"/>
+        <w:spacing w:line="360" w:lineRule="auto"/>
+        <w:rPr>
+          <w:sz w:val="24"/>
+          <w:szCs w:val="24"/>
+        </w:rPr>
+      </w:pPr>
+    </w:p>
+    <w:p>
+      <w:pPr>
+        <w:spacing w:line="360" w:lineRule="auto"/>
+        <w:jc w:val="center"/>
+        <w:rPr>
+          <w:sz w:val="24"/>
+          <w:szCs w:val="24"/>
+          <w:u w:val="single"/>
+        </w:rPr>
+      </w:pPr>
+      <w:r>
+        <w:rPr>
+          <w:sz w:val="24"/>
+          <w:szCs w:val="24"/>
+          <w:u w:val="single"/>
         </w:rPr>
         <w:t>Discussion</w:t>
       </w:r>
     </w:p>
     <w:p>
       <w:pPr>
-        <w:rPr>
-          <w:sz w:val="24"/>
-          <w:szCs w:val="24"/>
-        </w:rPr>
-      </w:pPr>
-      <w:r>
-        <w:rPr>
-          <w:sz w:val="24"/>
-          <w:szCs w:val="24"/>
+        <w:spacing w:line="360" w:lineRule="auto"/>
+        <w:rPr>
+          <w:sz w:val="24"/>
+          <w:szCs w:val="24"/>
+        </w:rPr>
+      </w:pPr>
+    </w:p>
+    <w:p>
+      <w:pPr>
+        <w:spacing w:line="360" w:lineRule="auto"/>
+        <w:jc w:val="center"/>
+        <w:rPr>
+          <w:sz w:val="24"/>
+          <w:szCs w:val="24"/>
+          <w:u w:val="single"/>
+        </w:rPr>
+      </w:pPr>
+      <w:r>
+        <w:rPr>
+          <w:sz w:val="24"/>
+          <w:szCs w:val="24"/>
+          <w:u w:val="single"/>
         </w:rPr>
         <w:t>Conclusion</w:t>
       </w:r>
+    </w:p>
+    <w:p>
+      <w:pPr>
+        <w:spacing w:line="360" w:lineRule="auto"/>
+        <w:rPr>
+          <w:sz w:val="24"/>
+          <w:szCs w:val="24"/>
+        </w:rPr>
+      </w:pPr>
     </w:p>
     <w:sectPr>
       <w:pgSz w:w="12240" w:h="15840"/>

</xml_diff>